<commit_message>
Added fire residual; fixed shield bug; updated asteroid art
</commit_message>
<xml_diff>
--- a/Assets/Required attribution.docx
+++ b/Assets/Required attribution.docx
@@ -28,12 +28,27 @@
       </w:hyperlink>
     </w:p>
     <w:p>
+      <w:pPr>
+        <w:rPr>
+          <w:rStyle w:val="Hyperlink"/>
+        </w:rPr>
+      </w:pPr>
       <w:hyperlink r:id="rId6" w:history="1">
         <w:r>
           <w:rPr>
             <w:rStyle w:val="Hyperlink"/>
           </w:rPr>
           <w:t>https://www.zapsplat.com/sound-effect-category/fire/</w:t>
+        </w:r>
+      </w:hyperlink>
+    </w:p>
+    <w:p>
+      <w:hyperlink r:id="rId7" w:history="1">
+        <w:r>
+          <w:rPr>
+            <w:rStyle w:val="Hyperlink"/>
+          </w:rPr>
+          <w:t>https://opengameart.org/content/asteroid-1</w:t>
         </w:r>
       </w:hyperlink>
     </w:p>

</xml_diff>